<commit_message>
commit for 13th march 17
</commit_message>
<xml_diff>
--- a/23.Cart addition(11thmarch2017).docx
+++ b/23.Cart addition(11thmarch2017).docx
@@ -27703,7 +27703,7 @@
         <w:rPr>
           <w:szCs w:val="20"/>
         </w:rPr>
-        <w:t>-location id="billing" path="/</w:t>
+        <w:t>-location id="user/shipping" path="/</w:t>
       </w:r>
       <w:proofErr w:type="spellStart"/>
       <w:r>
@@ -27718,6 +27718,530 @@
           <w:szCs w:val="20"/>
         </w:rPr>
         <w:t>" /&gt;</w:t>
+      </w:r>
+    </w:p>
+    <w:p>
+      <w:pPr>
+        <w:rPr>
+          <w:szCs w:val="20"/>
+        </w:rPr>
+      </w:pPr>
+      <w:proofErr w:type="gramStart"/>
+      <w:r>
+        <w:rPr>
+          <w:szCs w:val="20"/>
+        </w:rPr>
+        <w:t>7.In</w:t>
+      </w:r>
+      <w:proofErr w:type="gramEnd"/>
+      <w:r>
+        <w:rPr>
+          <w:szCs w:val="20"/>
+        </w:rPr>
+        <w:t xml:space="preserve"> the </w:t>
+      </w:r>
+      <w:proofErr w:type="spellStart"/>
+      <w:r>
+        <w:rPr>
+          <w:szCs w:val="20"/>
+        </w:rPr>
+        <w:t>IAddressDAO</w:t>
+      </w:r>
+      <w:proofErr w:type="spellEnd"/>
+      <w:r>
+        <w:rPr>
+          <w:szCs w:val="20"/>
+        </w:rPr>
+        <w:t xml:space="preserve"> file , add a method:</w:t>
+      </w:r>
+    </w:p>
+    <w:p>
+      <w:pPr>
+        <w:autoSpaceDE w:val="0"/>
+        <w:autoSpaceDN w:val="0"/>
+        <w:adjustRightInd w:val="0"/>
+        <w:spacing w:after="0" w:line="240" w:lineRule="auto"/>
+        <w:rPr>
+          <w:rFonts w:ascii="Consolas" w:hAnsi="Consolas" w:cs="Consolas"/>
+          <w:sz w:val="20"/>
+          <w:szCs w:val="20"/>
+        </w:rPr>
+      </w:pPr>
+    </w:p>
+    <w:p>
+      <w:pPr>
+        <w:rPr>
+          <w:rFonts w:ascii="Consolas" w:hAnsi="Consolas" w:cs="Consolas"/>
+          <w:color w:val="000000"/>
+          <w:sz w:val="20"/>
+          <w:szCs w:val="20"/>
+        </w:rPr>
+      </w:pPr>
+      <w:r>
+        <w:rPr>
+          <w:rFonts w:ascii="Consolas" w:hAnsi="Consolas" w:cs="Consolas"/>
+          <w:color w:val="000000"/>
+          <w:sz w:val="20"/>
+          <w:szCs w:val="20"/>
+        </w:rPr>
+        <w:tab/>
+      </w:r>
+      <w:proofErr w:type="gramStart"/>
+      <w:r>
+        <w:rPr>
+          <w:rFonts w:ascii="Consolas" w:hAnsi="Consolas" w:cs="Consolas"/>
+          <w:b/>
+          <w:bCs/>
+          <w:color w:val="7F0055"/>
+          <w:sz w:val="20"/>
+          <w:szCs w:val="20"/>
+        </w:rPr>
+        <w:t>public</w:t>
+      </w:r>
+      <w:proofErr w:type="gramEnd"/>
+      <w:r>
+        <w:rPr>
+          <w:rFonts w:ascii="Consolas" w:hAnsi="Consolas" w:cs="Consolas"/>
+          <w:color w:val="000000"/>
+          <w:sz w:val="20"/>
+          <w:szCs w:val="20"/>
+        </w:rPr>
+        <w:t xml:space="preserve"> Address </w:t>
+      </w:r>
+      <w:proofErr w:type="spellStart"/>
+      <w:r>
+        <w:rPr>
+          <w:rFonts w:ascii="Consolas" w:hAnsi="Consolas" w:cs="Consolas"/>
+          <w:color w:val="000000"/>
+          <w:sz w:val="20"/>
+          <w:szCs w:val="20"/>
+        </w:rPr>
+        <w:t>getAddressByUser</w:t>
+      </w:r>
+      <w:proofErr w:type="spellEnd"/>
+      <w:r>
+        <w:rPr>
+          <w:rFonts w:ascii="Consolas" w:hAnsi="Consolas" w:cs="Consolas"/>
+          <w:color w:val="000000"/>
+          <w:sz w:val="20"/>
+          <w:szCs w:val="20"/>
+        </w:rPr>
+        <w:t xml:space="preserve">(User </w:t>
+      </w:r>
+      <w:r>
+        <w:rPr>
+          <w:rFonts w:ascii="Consolas" w:hAnsi="Consolas" w:cs="Consolas"/>
+          <w:color w:val="6A3E3E"/>
+          <w:sz w:val="20"/>
+          <w:szCs w:val="20"/>
+        </w:rPr>
+        <w:t>user</w:t>
+      </w:r>
+      <w:r>
+        <w:rPr>
+          <w:rFonts w:ascii="Consolas" w:hAnsi="Consolas" w:cs="Consolas"/>
+          <w:color w:val="000000"/>
+          <w:sz w:val="20"/>
+          <w:szCs w:val="20"/>
+        </w:rPr>
+        <w:t>);</w:t>
+      </w:r>
+    </w:p>
+    <w:p>
+      <w:pPr>
+        <w:rPr>
+          <w:rFonts w:ascii="Consolas" w:hAnsi="Consolas" w:cs="Consolas"/>
+          <w:color w:val="000000"/>
+          <w:sz w:val="20"/>
+          <w:szCs w:val="20"/>
+        </w:rPr>
+      </w:pPr>
+      <w:proofErr w:type="gramStart"/>
+      <w:r>
+        <w:rPr>
+          <w:rFonts w:ascii="Consolas" w:hAnsi="Consolas" w:cs="Consolas"/>
+          <w:color w:val="000000"/>
+          <w:sz w:val="20"/>
+          <w:szCs w:val="20"/>
+        </w:rPr>
+        <w:t>8.In</w:t>
+      </w:r>
+      <w:proofErr w:type="gramEnd"/>
+      <w:r>
+        <w:rPr>
+          <w:rFonts w:ascii="Consolas" w:hAnsi="Consolas" w:cs="Consolas"/>
+          <w:color w:val="000000"/>
+          <w:sz w:val="20"/>
+          <w:szCs w:val="20"/>
+        </w:rPr>
+        <w:t xml:space="preserve"> the </w:t>
+      </w:r>
+      <w:proofErr w:type="spellStart"/>
+      <w:r>
+        <w:rPr>
+          <w:rFonts w:ascii="Consolas" w:hAnsi="Consolas" w:cs="Consolas"/>
+          <w:color w:val="000000"/>
+          <w:sz w:val="20"/>
+          <w:szCs w:val="20"/>
+        </w:rPr>
+        <w:t>AddressDAOImpl</w:t>
+      </w:r>
+      <w:proofErr w:type="spellEnd"/>
+      <w:r>
+        <w:rPr>
+          <w:rFonts w:ascii="Consolas" w:hAnsi="Consolas" w:cs="Consolas"/>
+          <w:color w:val="000000"/>
+          <w:sz w:val="20"/>
+          <w:szCs w:val="20"/>
+        </w:rPr>
+        <w:t xml:space="preserve"> file , add the definition:</w:t>
+      </w:r>
+    </w:p>
+    <w:p>
+      <w:pPr>
+        <w:autoSpaceDE w:val="0"/>
+        <w:autoSpaceDN w:val="0"/>
+        <w:adjustRightInd w:val="0"/>
+        <w:spacing w:after="0" w:line="240" w:lineRule="auto"/>
+        <w:rPr>
+          <w:rFonts w:ascii="Consolas" w:hAnsi="Consolas" w:cs="Consolas"/>
+          <w:sz w:val="20"/>
+          <w:szCs w:val="20"/>
+        </w:rPr>
+      </w:pPr>
+      <w:r>
+        <w:rPr>
+          <w:rFonts w:ascii="Consolas" w:hAnsi="Consolas" w:cs="Consolas"/>
+          <w:color w:val="646464"/>
+          <w:sz w:val="20"/>
+          <w:szCs w:val="20"/>
+        </w:rPr>
+        <w:t>@Override</w:t>
+      </w:r>
+    </w:p>
+    <w:p>
+      <w:pPr>
+        <w:autoSpaceDE w:val="0"/>
+        <w:autoSpaceDN w:val="0"/>
+        <w:adjustRightInd w:val="0"/>
+        <w:spacing w:after="0" w:line="240" w:lineRule="auto"/>
+        <w:rPr>
+          <w:rFonts w:ascii="Consolas" w:hAnsi="Consolas" w:cs="Consolas"/>
+          <w:sz w:val="20"/>
+          <w:szCs w:val="20"/>
+        </w:rPr>
+      </w:pPr>
+      <w:r>
+        <w:rPr>
+          <w:rFonts w:ascii="Consolas" w:hAnsi="Consolas" w:cs="Consolas"/>
+          <w:color w:val="000000"/>
+          <w:sz w:val="20"/>
+          <w:szCs w:val="20"/>
+        </w:rPr>
+        <w:tab/>
+      </w:r>
+      <w:proofErr w:type="gramStart"/>
+      <w:r>
+        <w:rPr>
+          <w:rFonts w:ascii="Consolas" w:hAnsi="Consolas" w:cs="Consolas"/>
+          <w:b/>
+          <w:bCs/>
+          <w:color w:val="7F0055"/>
+          <w:sz w:val="20"/>
+          <w:szCs w:val="20"/>
+        </w:rPr>
+        <w:t>public</w:t>
+      </w:r>
+      <w:proofErr w:type="gramEnd"/>
+      <w:r>
+        <w:rPr>
+          <w:rFonts w:ascii="Consolas" w:hAnsi="Consolas" w:cs="Consolas"/>
+          <w:color w:val="000000"/>
+          <w:sz w:val="20"/>
+          <w:szCs w:val="20"/>
+        </w:rPr>
+        <w:t xml:space="preserve"> Address </w:t>
+      </w:r>
+      <w:proofErr w:type="spellStart"/>
+      <w:r>
+        <w:rPr>
+          <w:rFonts w:ascii="Consolas" w:hAnsi="Consolas" w:cs="Consolas"/>
+          <w:color w:val="000000"/>
+          <w:sz w:val="20"/>
+          <w:szCs w:val="20"/>
+        </w:rPr>
+        <w:t>getAddressByUser</w:t>
+      </w:r>
+      <w:proofErr w:type="spellEnd"/>
+      <w:r>
+        <w:rPr>
+          <w:rFonts w:ascii="Consolas" w:hAnsi="Consolas" w:cs="Consolas"/>
+          <w:color w:val="000000"/>
+          <w:sz w:val="20"/>
+          <w:szCs w:val="20"/>
+        </w:rPr>
+        <w:t xml:space="preserve">(User </w:t>
+      </w:r>
+      <w:r>
+        <w:rPr>
+          <w:rFonts w:ascii="Consolas" w:hAnsi="Consolas" w:cs="Consolas"/>
+          <w:color w:val="6A3E3E"/>
+          <w:sz w:val="20"/>
+          <w:szCs w:val="20"/>
+        </w:rPr>
+        <w:t>user</w:t>
+      </w:r>
+      <w:r>
+        <w:rPr>
+          <w:rFonts w:ascii="Consolas" w:hAnsi="Consolas" w:cs="Consolas"/>
+          <w:color w:val="000000"/>
+          <w:sz w:val="20"/>
+          <w:szCs w:val="20"/>
+        </w:rPr>
+        <w:t>) {</w:t>
+      </w:r>
+    </w:p>
+    <w:p>
+      <w:pPr>
+        <w:autoSpaceDE w:val="0"/>
+        <w:autoSpaceDN w:val="0"/>
+        <w:adjustRightInd w:val="0"/>
+        <w:spacing w:after="0" w:line="240" w:lineRule="auto"/>
+        <w:rPr>
+          <w:rFonts w:ascii="Consolas" w:hAnsi="Consolas" w:cs="Consolas"/>
+          <w:sz w:val="20"/>
+          <w:szCs w:val="20"/>
+        </w:rPr>
+      </w:pPr>
+      <w:r>
+        <w:rPr>
+          <w:rFonts w:ascii="Consolas" w:hAnsi="Consolas" w:cs="Consolas"/>
+          <w:color w:val="000000"/>
+          <w:sz w:val="20"/>
+          <w:szCs w:val="20"/>
+        </w:rPr>
+        <w:tab/>
+      </w:r>
+      <w:r>
+        <w:rPr>
+          <w:rFonts w:ascii="Consolas" w:hAnsi="Consolas" w:cs="Consolas"/>
+          <w:color w:val="000000"/>
+          <w:sz w:val="20"/>
+          <w:szCs w:val="20"/>
+        </w:rPr>
+        <w:tab/>
+      </w:r>
+      <w:proofErr w:type="gramStart"/>
+      <w:r>
+        <w:rPr>
+          <w:rFonts w:ascii="Consolas" w:hAnsi="Consolas" w:cs="Consolas"/>
+          <w:b/>
+          <w:bCs/>
+          <w:color w:val="7F0055"/>
+          <w:sz w:val="20"/>
+          <w:szCs w:val="20"/>
+        </w:rPr>
+        <w:t>return</w:t>
+      </w:r>
+      <w:proofErr w:type="gramEnd"/>
+      <w:r>
+        <w:rPr>
+          <w:rFonts w:ascii="Consolas" w:hAnsi="Consolas" w:cs="Consolas"/>
+          <w:color w:val="000000"/>
+          <w:sz w:val="20"/>
+          <w:szCs w:val="20"/>
+        </w:rPr>
+        <w:t xml:space="preserve"> (Address)</w:t>
+      </w:r>
+      <w:proofErr w:type="spellStart"/>
+      <w:r>
+        <w:rPr>
+          <w:rFonts w:ascii="Consolas" w:hAnsi="Consolas" w:cs="Consolas"/>
+          <w:color w:val="0000C0"/>
+          <w:sz w:val="20"/>
+          <w:szCs w:val="20"/>
+        </w:rPr>
+        <w:t>sessionFactory</w:t>
+      </w:r>
+      <w:r>
+        <w:rPr>
+          <w:rFonts w:ascii="Consolas" w:hAnsi="Consolas" w:cs="Consolas"/>
+          <w:color w:val="000000"/>
+          <w:sz w:val="20"/>
+          <w:szCs w:val="20"/>
+        </w:rPr>
+        <w:t>.getCurrentSession</w:t>
+      </w:r>
+      <w:proofErr w:type="spellEnd"/>
+      <w:r>
+        <w:rPr>
+          <w:rFonts w:ascii="Consolas" w:hAnsi="Consolas" w:cs="Consolas"/>
+          <w:color w:val="000000"/>
+          <w:sz w:val="20"/>
+          <w:szCs w:val="20"/>
+        </w:rPr>
+        <w:t>().</w:t>
+      </w:r>
+      <w:proofErr w:type="spellStart"/>
+      <w:r>
+        <w:rPr>
+          <w:rFonts w:ascii="Consolas" w:hAnsi="Consolas" w:cs="Consolas"/>
+          <w:color w:val="000000"/>
+          <w:sz w:val="20"/>
+          <w:szCs w:val="20"/>
+        </w:rPr>
+        <w:t>createQuery</w:t>
+      </w:r>
+      <w:proofErr w:type="spellEnd"/>
+      <w:r>
+        <w:rPr>
+          <w:rFonts w:ascii="Consolas" w:hAnsi="Consolas" w:cs="Consolas"/>
+          <w:color w:val="000000"/>
+          <w:sz w:val="20"/>
+          <w:szCs w:val="20"/>
+        </w:rPr>
+        <w:t>(</w:t>
+      </w:r>
+      <w:r>
+        <w:rPr>
+          <w:rFonts w:ascii="Consolas" w:hAnsi="Consolas" w:cs="Consolas"/>
+          <w:color w:val="2A00FF"/>
+          <w:sz w:val="20"/>
+          <w:szCs w:val="20"/>
+        </w:rPr>
+        <w:t>"from Address where user=:user"</w:t>
+      </w:r>
+      <w:r>
+        <w:rPr>
+          <w:rFonts w:ascii="Consolas" w:hAnsi="Consolas" w:cs="Consolas"/>
+          <w:color w:val="000000"/>
+          <w:sz w:val="20"/>
+          <w:szCs w:val="20"/>
+        </w:rPr>
+        <w:t>).</w:t>
+      </w:r>
+      <w:proofErr w:type="spellStart"/>
+      <w:r>
+        <w:rPr>
+          <w:rFonts w:ascii="Consolas" w:hAnsi="Consolas" w:cs="Consolas"/>
+          <w:color w:val="000000"/>
+          <w:sz w:val="20"/>
+          <w:szCs w:val="20"/>
+        </w:rPr>
+        <w:t>setParameter</w:t>
+      </w:r>
+      <w:proofErr w:type="spellEnd"/>
+      <w:r>
+        <w:rPr>
+          <w:rFonts w:ascii="Consolas" w:hAnsi="Consolas" w:cs="Consolas"/>
+          <w:color w:val="000000"/>
+          <w:sz w:val="20"/>
+          <w:szCs w:val="20"/>
+        </w:rPr>
+        <w:t>(</w:t>
+      </w:r>
+      <w:r>
+        <w:rPr>
+          <w:rFonts w:ascii="Consolas" w:hAnsi="Consolas" w:cs="Consolas"/>
+          <w:color w:val="2A00FF"/>
+          <w:sz w:val="20"/>
+          <w:szCs w:val="20"/>
+        </w:rPr>
+        <w:t>"</w:t>
+      </w:r>
+      <w:proofErr w:type="spellStart"/>
+      <w:r>
+        <w:rPr>
+          <w:rFonts w:ascii="Consolas" w:hAnsi="Consolas" w:cs="Consolas"/>
+          <w:color w:val="2A00FF"/>
+          <w:sz w:val="20"/>
+          <w:szCs w:val="20"/>
+        </w:rPr>
+        <w:t>user"</w:t>
+      </w:r>
+      <w:r>
+        <w:rPr>
+          <w:rFonts w:ascii="Consolas" w:hAnsi="Consolas" w:cs="Consolas"/>
+          <w:color w:val="000000"/>
+          <w:sz w:val="20"/>
+          <w:szCs w:val="20"/>
+        </w:rPr>
+        <w:t>,</w:t>
+      </w:r>
+      <w:r>
+        <w:rPr>
+          <w:rFonts w:ascii="Consolas" w:hAnsi="Consolas" w:cs="Consolas"/>
+          <w:color w:val="6A3E3E"/>
+          <w:sz w:val="20"/>
+          <w:szCs w:val="20"/>
+        </w:rPr>
+        <w:t>user</w:t>
+      </w:r>
+      <w:proofErr w:type="spellEnd"/>
+      <w:r>
+        <w:rPr>
+          <w:rFonts w:ascii="Consolas" w:hAnsi="Consolas" w:cs="Consolas"/>
+          <w:color w:val="000000"/>
+          <w:sz w:val="20"/>
+          <w:szCs w:val="20"/>
+        </w:rPr>
+        <w:t>).</w:t>
+      </w:r>
+      <w:proofErr w:type="spellStart"/>
+      <w:r>
+        <w:rPr>
+          <w:rFonts w:ascii="Consolas" w:hAnsi="Consolas" w:cs="Consolas"/>
+          <w:color w:val="000000"/>
+          <w:sz w:val="20"/>
+          <w:szCs w:val="20"/>
+        </w:rPr>
+        <w:t>getSingleResult</w:t>
+      </w:r>
+      <w:proofErr w:type="spellEnd"/>
+      <w:r>
+        <w:rPr>
+          <w:rFonts w:ascii="Consolas" w:hAnsi="Consolas" w:cs="Consolas"/>
+          <w:color w:val="000000"/>
+          <w:sz w:val="20"/>
+          <w:szCs w:val="20"/>
+        </w:rPr>
+        <w:t>();</w:t>
+      </w:r>
+    </w:p>
+    <w:p>
+      <w:pPr>
+        <w:rPr>
+          <w:rFonts w:ascii="Consolas" w:hAnsi="Consolas" w:cs="Consolas"/>
+          <w:color w:val="000000"/>
+          <w:sz w:val="20"/>
+          <w:szCs w:val="20"/>
+        </w:rPr>
+      </w:pPr>
+      <w:r>
+        <w:rPr>
+          <w:rFonts w:ascii="Consolas" w:hAnsi="Consolas" w:cs="Consolas"/>
+          <w:color w:val="000000"/>
+          <w:sz w:val="20"/>
+          <w:szCs w:val="20"/>
+        </w:rPr>
+        <w:tab/>
+        <w:t>}</w:t>
+      </w:r>
+    </w:p>
+    <w:p>
+      <w:pPr>
+        <w:rPr>
+          <w:szCs w:val="20"/>
+        </w:rPr>
+      </w:pPr>
+      <w:r>
+        <w:rPr>
+          <w:rFonts w:ascii="Consolas" w:hAnsi="Consolas" w:cs="Consolas"/>
+          <w:color w:val="000000"/>
+          <w:sz w:val="20"/>
+          <w:szCs w:val="20"/>
+        </w:rPr>
+        <w:t>9.</w:t>
       </w:r>
     </w:p>
     <w:sectPr>
@@ -28830,7 +29354,7 @@
 </file>
 
 <file path=customXml/itemProps1.xml><?xml version="1.0" encoding="utf-8"?>
-<ds:datastoreItem xmlns:ds="http://schemas.openxmlformats.org/officeDocument/2006/customXml" ds:itemID="{381B9996-962E-407F-B263-BD232346DEC3}">
+<ds:datastoreItem xmlns:ds="http://schemas.openxmlformats.org/officeDocument/2006/customXml" ds:itemID="{C9271E2C-3D5E-45EE-8939-4E8B65C90F0E}">
   <ds:schemaRefs>
     <ds:schemaRef ds:uri="http://schemas.openxmlformats.org/officeDocument/2006/bibliography"/>
   </ds:schemaRefs>

</xml_diff>